<commit_message>
Suppression des vieilles sauvegardes+modif du rapport
</commit_message>
<xml_diff>
--- a/Rapport_C++-Sullivan_Honnet-Jules_Vittone.docx
+++ b/Rapport_C++-Sullivan_Honnet-Jules_Vittone.docx
@@ -407,81 +407,143 @@
         </w:rPr>
         <w:t>Faire s’affronter des unités :</w:t>
       </w:r>
-    </w:p>
-    <w:p>
-      <w:pPr>
-        <w:rPr>
-          <w:sz w:val="24"/>
-        </w:rPr>
-      </w:pPr>
-    </w:p>
-    <w:p>
-      <w:pPr>
-        <w:jc w:val="center"/>
-        <w:rPr>
-          <w:sz w:val="24"/>
-          <w:u w:val="single"/>
-        </w:rPr>
-      </w:pPr>
-      <w:r>
-        <w:rPr>
-          <w:sz w:val="24"/>
-          <w:u w:val="single"/>
-        </w:rPr>
-        <w:t>Le Makefile</w:t>
-      </w:r>
-    </w:p>
-    <w:p>
-      <w:pPr>
-        <w:jc w:val="both"/>
-        <w:rPr>
-          <w:sz w:val="24"/>
-          <w:szCs w:val="24"/>
-        </w:rPr>
-      </w:pPr>
-      <w:r>
-        <w:rPr>
-          <w:sz w:val="24"/>
-          <w:szCs w:val="24"/>
-        </w:rPr>
-        <w:t xml:space="preserve">Le problème dans le makefile est le fait que l'on utilise </w:t>
-      </w:r>
-      <w:r>
-        <w:rPr>
-          <w:sz w:val="24"/>
-          <w:szCs w:val="24"/>
-        </w:rPr>
-        <w:t>une librairie extérieure</w:t>
-      </w:r>
-      <w:r>
-        <w:rPr>
-          <w:sz w:val="24"/>
-          <w:szCs w:val="24"/>
-        </w:rPr>
-        <w:t xml:space="preserve">, l'installation de cette librairie c'est bien </w:t>
-      </w:r>
-      <w:r>
-        <w:rPr>
-          <w:sz w:val="24"/>
-          <w:szCs w:val="24"/>
-        </w:rPr>
-        <w:t>fait</w:t>
-      </w:r>
-      <w:r>
-        <w:rPr>
-          <w:sz w:val="24"/>
-          <w:szCs w:val="24"/>
-        </w:rPr>
-        <w:t xml:space="preserve"> </w:t>
+      <w:r>
+        <w:rPr>
+          <w:sz w:val="24"/>
+        </w:rPr>
+        <w:t xml:space="preserve"> Créer des fonctions d’attaque qui sont appelées par les fonctions de portée.</w:t>
+      </w:r>
+    </w:p>
+    <w:p>
+      <w:pPr>
+        <w:jc w:val="both"/>
+        <w:rPr>
+          <w:sz w:val="24"/>
+        </w:rPr>
+      </w:pPr>
+      <w:r>
+        <w:rPr>
+          <w:sz w:val="24"/>
+        </w:rPr>
+        <w:t>Finir le jeu et désigner un vainqueur : Vérifier à chaque tour de jeu si un des joueurs est mort et si le dernier tour est atteint. Si l’un des deux est mort, désigné l’autre vainqueur et si le nombre de tours max est atteint annoncer l’égalité.</w:t>
+      </w:r>
+    </w:p>
+    <w:p>
+      <w:pPr>
+        <w:jc w:val="both"/>
+        <w:rPr>
+          <w:sz w:val="24"/>
+        </w:rPr>
+      </w:pPr>
+      <w:r>
+        <w:rPr>
+          <w:sz w:val="24"/>
+        </w:rPr>
+        <w:t xml:space="preserve">Permettre de sauvegarder (Permettre de modifier facilement la sauvegarde) : Créer un fichier .txt ou supprimer celui qui porte déjà ce nom et </w:t>
+      </w:r>
+      <w:r>
+        <w:rPr>
+          <w:sz w:val="24"/>
+        </w:rPr>
+        <w:t>écrire dedans ce qui est nécessaire à son fonctionnement. (Afficher en claire les informations pour que l’utilisateur puisse les modifier)</w:t>
+      </w:r>
+    </w:p>
+    <w:p>
+      <w:pPr>
+        <w:jc w:val="both"/>
+        <w:rPr>
+          <w:sz w:val="24"/>
+        </w:rPr>
+      </w:pPr>
+      <w:r>
+        <w:rPr>
+          <w:sz w:val="24"/>
+        </w:rPr>
+        <w:t>Objectif personnel : Solution</w:t>
       </w:r>
       <w:bookmarkStart w:id="0" w:name="_GoBack"/>
       <w:bookmarkEnd w:id="0"/>
-      <w:r>
-        <w:rPr>
-          <w:sz w:val="24"/>
-          <w:szCs w:val="24"/>
-        </w:rPr>
-        <w:t xml:space="preserve">sur notre IDE : </w:t>
+    </w:p>
+    <w:p>
+      <w:pPr>
+        <w:rPr>
+          <w:sz w:val="24"/>
+        </w:rPr>
+      </w:pPr>
+    </w:p>
+    <w:p>
+      <w:pPr>
+        <w:jc w:val="center"/>
+        <w:rPr>
+          <w:sz w:val="24"/>
+          <w:u w:val="single"/>
+        </w:rPr>
+      </w:pPr>
+      <w:r>
+        <w:rPr>
+          <w:sz w:val="24"/>
+          <w:u w:val="single"/>
+        </w:rPr>
+        <w:lastRenderedPageBreak/>
+        <w:t>Le Makefile</w:t>
+      </w:r>
+    </w:p>
+    <w:p>
+      <w:pPr>
+        <w:jc w:val="both"/>
+        <w:rPr>
+          <w:sz w:val="24"/>
+          <w:szCs w:val="24"/>
+        </w:rPr>
+      </w:pPr>
+      <w:r>
+        <w:rPr>
+          <w:sz w:val="24"/>
+          <w:szCs w:val="24"/>
+        </w:rPr>
+        <w:t xml:space="preserve">Le problème dans le makefile est le fait que l'on utilise </w:t>
+      </w:r>
+      <w:r>
+        <w:rPr>
+          <w:sz w:val="24"/>
+          <w:szCs w:val="24"/>
+        </w:rPr>
+        <w:t>une librairie extérieure</w:t>
+      </w:r>
+      <w:r>
+        <w:rPr>
+          <w:sz w:val="24"/>
+          <w:szCs w:val="24"/>
+        </w:rPr>
+        <w:t>, l'installation de cette librairie</w:t>
+      </w:r>
+      <w:r>
+        <w:rPr>
+          <w:sz w:val="24"/>
+          <w:szCs w:val="24"/>
+        </w:rPr>
+        <w:t xml:space="preserve"> n’a pas </w:t>
+      </w:r>
+      <w:r>
+        <w:rPr>
+          <w:sz w:val="24"/>
+          <w:szCs w:val="24"/>
+        </w:rPr>
+        <w:t>posé</w:t>
+      </w:r>
+      <w:r>
+        <w:rPr>
+          <w:sz w:val="24"/>
+          <w:szCs w:val="24"/>
+        </w:rPr>
+        <w:t xml:space="preserve"> de problème</w:t>
+      </w:r>
+      <w:r>
+        <w:rPr>
+          <w:sz w:val="24"/>
+          <w:szCs w:val="24"/>
+        </w:rPr>
+        <w:t xml:space="preserve"> sur notre IDE : </w:t>
       </w:r>
       <w:proofErr w:type="gramStart"/>
       <w:r>
@@ -513,21 +575,51 @@
           <w:sz w:val="24"/>
           <w:szCs w:val="24"/>
         </w:rPr>
-        <w:t xml:space="preserve">Il a fallu donc refaire tous les liens du projet et faire toutes les dépendances entre </w:t>
-      </w:r>
-      <w:r>
-        <w:rPr>
-          <w:sz w:val="24"/>
-          <w:szCs w:val="24"/>
-        </w:rPr>
-        <w:t>les différents fichiers</w:t>
-      </w:r>
-      <w:r>
-        <w:rPr>
-          <w:sz w:val="24"/>
-          <w:szCs w:val="24"/>
-        </w:rPr>
-        <w:t xml:space="preserve"> .o, étape qui a mis du temps, et l'installation de la librairie SFML. Cette dernière est la raison pour laquelle le makefile ne fonctionne pas. En effet, les multiples dépendances de la librairie entre elle et aussi avec mingw32. Pour résoudre ce problème on a appliqué la même méthode que pour </w:t>
+        <w:t xml:space="preserve">Il a fallu donc refaire tous les liens du projet et </w:t>
+      </w:r>
+      <w:r>
+        <w:rPr>
+          <w:sz w:val="24"/>
+          <w:szCs w:val="24"/>
+        </w:rPr>
+        <w:t>re</w:t>
+      </w:r>
+      <w:r>
+        <w:rPr>
+          <w:sz w:val="24"/>
+          <w:szCs w:val="24"/>
+        </w:rPr>
+        <w:t xml:space="preserve">faire toutes les dépendances entre </w:t>
+      </w:r>
+      <w:r>
+        <w:rPr>
+          <w:sz w:val="24"/>
+          <w:szCs w:val="24"/>
+        </w:rPr>
+        <w:t xml:space="preserve">les différents </w:t>
+      </w:r>
+      <w:proofErr w:type="gramStart"/>
+      <w:r>
+        <w:rPr>
+          <w:sz w:val="24"/>
+          <w:szCs w:val="24"/>
+        </w:rPr>
+        <w:t>fichiers</w:t>
+      </w:r>
+      <w:r>
+        <w:rPr>
+          <w:sz w:val="24"/>
+          <w:szCs w:val="24"/>
+        </w:rPr>
+        <w:t xml:space="preserve"> .o</w:t>
+      </w:r>
+      <w:proofErr w:type="gramEnd"/>
+      <w:r>
+        <w:rPr>
+          <w:sz w:val="24"/>
+          <w:szCs w:val="24"/>
+        </w:rPr>
+        <w:t xml:space="preserve">, étape qui a mis du temps, et l'installation de la librairie SFML. Cette dernière est la raison pour laquelle le makefile ne fonctionne pas. En effet, les multiples dépendances de la librairie entre elle et aussi avec mingw32. Pour résoudre ce problème on a appliqué la même méthode que pour </w:t>
       </w:r>
       <w:r>
         <w:rPr>
@@ -541,15 +633,7 @@
           <w:sz w:val="24"/>
           <w:szCs w:val="24"/>
         </w:rPr>
-        <w:t xml:space="preserve"> installation sur Code::Blocks en mettant les flags de Code::Blocks dans </w:t>
-      </w:r>
-      <w:r>
-        <w:rPr>
-          <w:sz w:val="24"/>
-          <w:szCs w:val="24"/>
-        </w:rPr>
-        <w:lastRenderedPageBreak/>
-        <w:t xml:space="preserve">le make, tout en essayant de faire attention à la localisation </w:t>
+        <w:t xml:space="preserve"> installation sur Code::Blocks en mettant les flags de Code::Blocks dans le make, tout en essayant de faire attention à la localisation </w:t>
       </w:r>
       <w:r>
         <w:rPr>

</xml_diff>